<commit_message>
Initial commit for pdf version and protect the docx from editing.
</commit_message>
<xml_diff>
--- a/manual/Coding Challenge Manual.docx
+++ b/manual/Coding Challenge Manual.docx
@@ -11,6 +11,8 @@
           <w:szCs w:val="36"/>
         </w:rPr>
       </w:pPr>
+      <w:bookmarkStart w:id="0" w:name="_GoBack"/>
+      <w:bookmarkEnd w:id="0"/>
       <w:r>
         <w:rPr>
           <w:b/>
@@ -937,16 +939,7 @@
         <w:t xml:space="preserve"> </w:t>
       </w:r>
       <w:r>
-        <w:t xml:space="preserve">are </w:t>
-      </w:r>
-      <w:r>
-        <w:t>create</w:t>
-      </w:r>
-      <w:r>
-        <w:t>d</w:t>
-      </w:r>
-      <w:r>
-        <w:t xml:space="preserve"> </w:t>
+        <w:t xml:space="preserve">are created </w:t>
       </w:r>
       <w:r>
         <w:t>by using mock up value</w:t>
@@ -982,16 +975,7 @@
         <w:t xml:space="preserve"> database </w:t>
       </w:r>
       <w:r>
-        <w:t xml:space="preserve">is </w:t>
-      </w:r>
-      <w:r>
-        <w:t>quer</w:t>
-      </w:r>
-      <w:r>
-        <w:t>ied</w:t>
-      </w:r>
-      <w:r>
-        <w:t xml:space="preserve"> </w:t>
+        <w:t xml:space="preserve">is queried </w:t>
       </w:r>
       <w:r>
         <w:t xml:space="preserve">based on </w:t>
@@ -1003,16 +987,7 @@
         <w:t xml:space="preserve">specified value and the database returned result </w:t>
       </w:r>
       <w:r>
-        <w:t xml:space="preserve">is </w:t>
-      </w:r>
-      <w:r>
-        <w:t>validate</w:t>
-      </w:r>
-      <w:r>
-        <w:t>d</w:t>
-      </w:r>
-      <w:r>
-        <w:t xml:space="preserve"> </w:t>
+        <w:t xml:space="preserve">is validated </w:t>
       </w:r>
       <w:r>
         <w:t>against</w:t>
@@ -2644,12 +2619,7 @@
         <w:t>run</w:t>
       </w:r>
       <w:r>
-        <w:t xml:space="preserve">, i.e. not secured when unit test is being </w:t>
-      </w:r>
-      <w:bookmarkStart w:id="0" w:name="_GoBack"/>
-      <w:bookmarkEnd w:id="0"/>
-      <w:r>
-        <w:t>run</w:t>
+        <w:t>, i.e. not secured when unit test is being run</w:t>
       </w:r>
       <w:r>
         <w:t>.</w:t>

</xml_diff>

<commit_message>
Added an example with curl.
</commit_message>
<xml_diff>
--- a/manual/Coding Challenge Manual.docx
+++ b/manual/Coding Challenge Manual.docx
@@ -11,8 +11,6 @@
           <w:szCs w:val="36"/>
         </w:rPr>
       </w:pPr>
-      <w:bookmarkStart w:id="0" w:name="_GoBack"/>
-      <w:bookmarkEnd w:id="0"/>
       <w:r>
         <w:rPr>
           <w:b/>
@@ -1796,17 +1794,65 @@
       <w:r>
         <w:t xml:space="preserve"> as there is no data in database yet.</w:t>
       </w:r>
-      <w:r>
-        <w:t>.</w:t>
-      </w:r>
     </w:p>
     <w:p>
       <w:pPr>
         <w:pStyle w:val="ListParagraph"/>
-      </w:pPr>
-    </w:p>
-    <w:p>
-      <w:r>
+        <w:rPr>
+          <w:rFonts w:ascii="Consolas" w:hAnsi="Consolas" w:cs="Consolas"/>
+          <w:color w:val="2A00FF"/>
+          <w:sz w:val="20"/>
+          <w:szCs w:val="20"/>
+          <w:shd w:val="clear" w:color="auto" w:fill="E8F2FE"/>
+        </w:rPr>
+      </w:pPr>
+      <w:r>
+        <w:t xml:space="preserve">Or using curl: </w:t>
+      </w:r>
+      <w:r>
+        <w:rPr>
+          <w:rFonts w:ascii="Consolas" w:hAnsi="Consolas" w:cs="Consolas"/>
+          <w:color w:val="2A00FF"/>
+          <w:sz w:val="20"/>
+          <w:szCs w:val="20"/>
+          <w:shd w:val="clear" w:color="auto" w:fill="E8F2FE"/>
+        </w:rPr>
+        <w:t>curl -u test:test123 -X GET -H "Content-Type: application/json" http://</w:t>
+      </w:r>
+      <w:r>
+        <w:rPr>
+          <w:rFonts w:ascii="Consolas" w:hAnsi="Consolas" w:cs="Consolas"/>
+          <w:color w:val="2A00FF"/>
+          <w:sz w:val="20"/>
+          <w:szCs w:val="20"/>
+          <w:shd w:val="clear" w:color="auto" w:fill="E8F2FE"/>
+        </w:rPr>
+        <w:t>localhost</w:t>
+      </w:r>
+      <w:r>
+        <w:rPr>
+          <w:rFonts w:ascii="Consolas" w:hAnsi="Consolas" w:cs="Consolas"/>
+          <w:color w:val="2A00FF"/>
+          <w:sz w:val="20"/>
+          <w:szCs w:val="20"/>
+          <w:shd w:val="clear" w:color="auto" w:fill="E8F2FE"/>
+        </w:rPr>
+        <w:t>:8080/bets</w:t>
+      </w:r>
+    </w:p>
+    <w:p>
+      <w:pPr>
+        <w:pStyle w:val="ListParagraph"/>
+      </w:pPr>
+    </w:p>
+    <w:p>
+      <w:pPr>
+        <w:pStyle w:val="ListParagraph"/>
+      </w:pPr>
+    </w:p>
+    <w:p>
+      <w:r>
+        <w:lastRenderedPageBreak/>
         <w:t>Below is the available endpoint</w:t>
       </w:r>
       <w:r>
@@ -1898,7 +1944,6 @@
           <w:szCs w:val="20"/>
           <w:shd w:val="clear" w:color="auto" w:fill="E8F2FE"/>
         </w:rPr>
-        <w:lastRenderedPageBreak/>
         <w:t xml:space="preserve">payload: </w:t>
       </w:r>
       <w:r>
@@ -1940,6 +1985,60 @@
           <w:shd w:val="clear" w:color="auto" w:fill="E8F2FE"/>
         </w:rPr>
         <w:t xml:space="preserve"> </w:t>
+      </w:r>
+    </w:p>
+    <w:p>
+      <w:pPr>
+        <w:pStyle w:val="ListParagraph"/>
+        <w:numPr>
+          <w:ilvl w:val="1"/>
+          <w:numId w:val="2"/>
+        </w:numPr>
+      </w:pPr>
+      <w:r>
+        <w:t>Curl Example:</w:t>
+      </w:r>
+      <w:r>
+        <w:rPr>
+          <w:rFonts w:ascii="Consolas" w:hAnsi="Consolas" w:cs="Consolas"/>
+          <w:color w:val="2A00FF"/>
+          <w:sz w:val="20"/>
+          <w:szCs w:val="20"/>
+          <w:shd w:val="clear" w:color="auto" w:fill="E8F2FE"/>
+        </w:rPr>
+        <w:t xml:space="preserve"> </w:t>
+      </w:r>
+      <w:r>
+        <w:rPr>
+          <w:rFonts w:ascii="Consolas" w:hAnsi="Consolas" w:cs="Consolas"/>
+          <w:color w:val="2A00FF"/>
+          <w:sz w:val="20"/>
+          <w:szCs w:val="20"/>
+          <w:shd w:val="clear" w:color="auto" w:fill="E8F2FE"/>
+        </w:rPr>
+        <w:t>curl -u test:test123 -X POST -H "Content-Type: application/json" http://</w:t>
+      </w:r>
+      <w:r>
+        <w:rPr>
+          <w:rFonts w:ascii="Consolas" w:hAnsi="Consolas" w:cs="Consolas"/>
+          <w:color w:val="2A00FF"/>
+          <w:sz w:val="20"/>
+          <w:szCs w:val="20"/>
+          <w:shd w:val="clear" w:color="auto" w:fill="E8F2FE"/>
+        </w:rPr>
+        <w:t>localhost</w:t>
+      </w:r>
+      <w:bookmarkStart w:id="0" w:name="_GoBack"/>
+      <w:bookmarkEnd w:id="0"/>
+      <w:r>
+        <w:rPr>
+          <w:rFonts w:ascii="Consolas" w:hAnsi="Consolas" w:cs="Consolas"/>
+          <w:color w:val="2A00FF"/>
+          <w:sz w:val="20"/>
+          <w:szCs w:val="20"/>
+          <w:shd w:val="clear" w:color="auto" w:fill="E8F2FE"/>
+        </w:rPr>
+        <w:t>:8080/bet --data '{"dateTime":"20/03/2019 13:06:12","betType":"DOUBLE","propNumber":12,"customerId":3,"investmentAmount":300.0}'</w:t>
       </w:r>
     </w:p>
     <w:p>

</xml_diff>